<commit_message>
Modified sprint  for original
</commit_message>
<xml_diff>
--- a/Modified Sprint.docx
+++ b/Modified Sprint.docx
@@ -313,16 +313,7 @@
                 <w:sz w:val="24"/>
                 <w:szCs w:val="24"/>
               </w:rPr>
-              <w:t>Module1</w:t>
-            </w:r>
-            <w:r>
-              <w:rPr>
-                <w:rFonts w:ascii="Times New Roman" w:eastAsia="Times New Roman" w:hAnsi="Times New Roman" w:cs="Times New Roman"/>
-                <w:color w:val="000000"/>
-                <w:sz w:val="24"/>
-                <w:szCs w:val="24"/>
-              </w:rPr>
-              <w:t>-</w:t>
+              <w:t>Module1-</w:t>
             </w:r>
           </w:p>
           <w:p>
@@ -469,32 +460,6 @@
               </w:rPr>
               <w:t>6hr</w:t>
             </w:r>
-          </w:p>
-        </w:tc>
-        <w:tc>
-          <w:tcPr>
-            <w:tcW w:w="1763" w:type="dxa"/>
-            <w:tcBorders>
-              <w:top w:val="nil"/>
-              <w:left w:val="nil"/>
-              <w:bottom w:val="single" w:sz="4" w:space="0" w:color="auto"/>
-              <w:right w:val="single" w:sz="4" w:space="0" w:color="auto"/>
-            </w:tcBorders>
-            <w:shd w:val="clear" w:color="auto" w:fill="auto"/>
-            <w:noWrap/>
-            <w:vAlign w:val="bottom"/>
-            <w:hideMark/>
-          </w:tcPr>
-          <w:p>
-            <w:pPr>
-              <w:spacing w:after="0" w:line="240" w:lineRule="auto"/>
-              <w:rPr>
-                <w:rFonts w:ascii="Times New Roman" w:eastAsia="Times New Roman" w:hAnsi="Times New Roman" w:cs="Times New Roman"/>
-                <w:color w:val="000000"/>
-                <w:sz w:val="24"/>
-                <w:szCs w:val="24"/>
-              </w:rPr>
-            </w:pPr>
           </w:p>
         </w:tc>
         <w:tc>
@@ -513,6 +478,253 @@
           </w:tcPr>
           <w:p>
             <w:pPr>
+              <w:spacing w:after="0" w:line="240" w:lineRule="auto"/>
+              <w:rPr>
+                <w:rFonts w:ascii="Times New Roman" w:eastAsia="Times New Roman" w:hAnsi="Times New Roman" w:cs="Times New Roman"/>
+                <w:color w:val="000000"/>
+                <w:sz w:val="24"/>
+                <w:szCs w:val="24"/>
+              </w:rPr>
+            </w:pPr>
+            <w:r>
+              <w:rPr>
+                <w:rFonts w:ascii="Times New Roman" w:eastAsia="Times New Roman" w:hAnsi="Times New Roman" w:cs="Times New Roman"/>
+                <w:color w:val="000000"/>
+                <w:sz w:val="24"/>
+                <w:szCs w:val="24"/>
+              </w:rPr>
+              <w:t> </w:t>
+            </w:r>
+            <w:r>
+              <w:rPr>
+                <w:rFonts w:ascii="Times New Roman" w:eastAsia="Times New Roman" w:hAnsi="Times New Roman" w:cs="Times New Roman"/>
+                <w:color w:val="000000"/>
+                <w:sz w:val="24"/>
+                <w:szCs w:val="24"/>
+              </w:rPr>
+              <w:t>3/4/2019</w:t>
+            </w:r>
+          </w:p>
+          <w:p>
+            <w:pPr>
+              <w:spacing w:after="0" w:line="240" w:lineRule="auto"/>
+              <w:rPr>
+                <w:rFonts w:ascii="Times New Roman" w:eastAsia="Times New Roman" w:hAnsi="Times New Roman" w:cs="Times New Roman"/>
+                <w:color w:val="000000"/>
+                <w:sz w:val="24"/>
+                <w:szCs w:val="24"/>
+              </w:rPr>
+            </w:pPr>
+          </w:p>
+          <w:p>
+            <w:pPr>
+              <w:spacing w:after="0" w:line="240" w:lineRule="auto"/>
+              <w:rPr>
+                <w:rFonts w:ascii="Times New Roman" w:eastAsia="Times New Roman" w:hAnsi="Times New Roman" w:cs="Times New Roman"/>
+                <w:color w:val="000000"/>
+                <w:sz w:val="24"/>
+                <w:szCs w:val="24"/>
+              </w:rPr>
+            </w:pPr>
+          </w:p>
+          <w:p>
+            <w:pPr>
+              <w:spacing w:after="0" w:line="240" w:lineRule="auto"/>
+              <w:rPr>
+                <w:rFonts w:ascii="Times New Roman" w:eastAsia="Times New Roman" w:hAnsi="Times New Roman" w:cs="Times New Roman"/>
+                <w:color w:val="000000"/>
+                <w:sz w:val="24"/>
+                <w:szCs w:val="24"/>
+              </w:rPr>
+            </w:pPr>
+          </w:p>
+          <w:p>
+            <w:pPr>
+              <w:spacing w:after="0" w:line="240" w:lineRule="auto"/>
+              <w:rPr>
+                <w:rFonts w:ascii="Times New Roman" w:eastAsia="Times New Roman" w:hAnsi="Times New Roman" w:cs="Times New Roman"/>
+                <w:color w:val="000000"/>
+                <w:sz w:val="24"/>
+                <w:szCs w:val="24"/>
+              </w:rPr>
+            </w:pPr>
+          </w:p>
+          <w:p>
+            <w:pPr>
+              <w:spacing w:after="0" w:line="240" w:lineRule="auto"/>
+              <w:rPr>
+                <w:rFonts w:ascii="Times New Roman" w:eastAsia="Times New Roman" w:hAnsi="Times New Roman" w:cs="Times New Roman"/>
+                <w:color w:val="000000"/>
+                <w:sz w:val="24"/>
+                <w:szCs w:val="24"/>
+              </w:rPr>
+            </w:pPr>
+          </w:p>
+          <w:p>
+            <w:pPr>
+              <w:spacing w:after="0" w:line="240" w:lineRule="auto"/>
+              <w:rPr>
+                <w:rFonts w:ascii="Times New Roman" w:eastAsia="Times New Roman" w:hAnsi="Times New Roman" w:cs="Times New Roman"/>
+                <w:color w:val="000000"/>
+                <w:sz w:val="24"/>
+                <w:szCs w:val="24"/>
+              </w:rPr>
+            </w:pPr>
+          </w:p>
+          <w:p>
+            <w:pPr>
+              <w:spacing w:after="0" w:line="240" w:lineRule="auto"/>
+              <w:rPr>
+                <w:rFonts w:ascii="Times New Roman" w:eastAsia="Times New Roman" w:hAnsi="Times New Roman" w:cs="Times New Roman"/>
+                <w:color w:val="000000"/>
+                <w:sz w:val="24"/>
+                <w:szCs w:val="24"/>
+              </w:rPr>
+            </w:pPr>
+          </w:p>
+          <w:p>
+            <w:pPr>
+              <w:spacing w:after="0" w:line="240" w:lineRule="auto"/>
+              <w:rPr>
+                <w:rFonts w:ascii="Times New Roman" w:eastAsia="Times New Roman" w:hAnsi="Times New Roman" w:cs="Times New Roman"/>
+                <w:color w:val="000000"/>
+                <w:sz w:val="24"/>
+                <w:szCs w:val="24"/>
+              </w:rPr>
+            </w:pPr>
+          </w:p>
+          <w:p>
+            <w:pPr>
+              <w:spacing w:after="0" w:line="240" w:lineRule="auto"/>
+              <w:rPr>
+                <w:rFonts w:ascii="Times New Roman" w:eastAsia="Times New Roman" w:hAnsi="Times New Roman" w:cs="Times New Roman"/>
+                <w:color w:val="000000"/>
+                <w:sz w:val="24"/>
+                <w:szCs w:val="24"/>
+              </w:rPr>
+            </w:pPr>
+          </w:p>
+          <w:p>
+            <w:pPr>
+              <w:spacing w:after="0" w:line="240" w:lineRule="auto"/>
+              <w:rPr>
+                <w:rFonts w:ascii="Times New Roman" w:eastAsia="Times New Roman" w:hAnsi="Times New Roman" w:cs="Times New Roman"/>
+                <w:color w:val="000000"/>
+                <w:sz w:val="24"/>
+                <w:szCs w:val="24"/>
+              </w:rPr>
+            </w:pPr>
+          </w:p>
+          <w:p>
+            <w:pPr>
+              <w:spacing w:after="0" w:line="240" w:lineRule="auto"/>
+              <w:rPr>
+                <w:rFonts w:ascii="Times New Roman" w:eastAsia="Times New Roman" w:hAnsi="Times New Roman" w:cs="Times New Roman"/>
+                <w:color w:val="000000"/>
+                <w:sz w:val="24"/>
+                <w:szCs w:val="24"/>
+              </w:rPr>
+            </w:pPr>
+          </w:p>
+          <w:p>
+            <w:pPr>
+              <w:spacing w:after="0" w:line="240" w:lineRule="auto"/>
+              <w:rPr>
+                <w:rFonts w:ascii="Times New Roman" w:eastAsia="Times New Roman" w:hAnsi="Times New Roman" w:cs="Times New Roman"/>
+                <w:color w:val="000000"/>
+                <w:sz w:val="24"/>
+                <w:szCs w:val="24"/>
+              </w:rPr>
+            </w:pPr>
+          </w:p>
+          <w:p>
+            <w:pPr>
+              <w:spacing w:after="0" w:line="240" w:lineRule="auto"/>
+              <w:rPr>
+                <w:rFonts w:ascii="Times New Roman" w:eastAsia="Times New Roman" w:hAnsi="Times New Roman" w:cs="Times New Roman"/>
+                <w:color w:val="000000"/>
+                <w:sz w:val="24"/>
+                <w:szCs w:val="24"/>
+              </w:rPr>
+            </w:pPr>
+          </w:p>
+          <w:p>
+            <w:pPr>
+              <w:spacing w:after="0" w:line="240" w:lineRule="auto"/>
+              <w:rPr>
+                <w:rFonts w:ascii="Times New Roman" w:eastAsia="Times New Roman" w:hAnsi="Times New Roman" w:cs="Times New Roman"/>
+                <w:color w:val="000000"/>
+                <w:sz w:val="24"/>
+                <w:szCs w:val="24"/>
+              </w:rPr>
+            </w:pPr>
+            <w:r>
+              <w:rPr>
+                <w:rFonts w:ascii="Times New Roman" w:eastAsia="Times New Roman" w:hAnsi="Times New Roman" w:cs="Times New Roman"/>
+                <w:color w:val="000000"/>
+                <w:sz w:val="24"/>
+                <w:szCs w:val="24"/>
+              </w:rPr>
+              <w:t>  </w:t>
+            </w:r>
+          </w:p>
+          <w:p>
+            <w:pPr>
+              <w:spacing w:after="0" w:line="240" w:lineRule="auto"/>
+              <w:rPr>
+                <w:rFonts w:ascii="Times New Roman" w:eastAsia="Times New Roman" w:hAnsi="Times New Roman" w:cs="Times New Roman"/>
+                <w:color w:val="000000"/>
+                <w:sz w:val="24"/>
+                <w:szCs w:val="24"/>
+              </w:rPr>
+            </w:pPr>
+            <w:r>
+              <w:rPr>
+                <w:rFonts w:ascii="Times New Roman" w:eastAsia="Times New Roman" w:hAnsi="Times New Roman" w:cs="Times New Roman"/>
+                <w:color w:val="000000"/>
+                <w:sz w:val="24"/>
+                <w:szCs w:val="24"/>
+              </w:rPr>
+              <w:t> </w:t>
+            </w:r>
+          </w:p>
+          <w:p>
+            <w:pPr>
+              <w:spacing w:after="0" w:line="240" w:lineRule="auto"/>
+              <w:rPr>
+                <w:rFonts w:ascii="Times New Roman" w:eastAsia="Times New Roman" w:hAnsi="Times New Roman" w:cs="Times New Roman"/>
+                <w:color w:val="000000"/>
+                <w:sz w:val="24"/>
+                <w:szCs w:val="24"/>
+              </w:rPr>
+            </w:pPr>
+            <w:r>
+              <w:rPr>
+                <w:rFonts w:ascii="Times New Roman" w:eastAsia="Times New Roman" w:hAnsi="Times New Roman" w:cs="Times New Roman"/>
+                <w:color w:val="000000"/>
+                <w:sz w:val="24"/>
+                <w:szCs w:val="24"/>
+              </w:rPr>
+              <w:t> </w:t>
+            </w:r>
+          </w:p>
+        </w:tc>
+        <w:tc>
+          <w:tcPr>
+            <w:tcW w:w="1763" w:type="dxa"/>
+            <w:vMerge w:val="restart"/>
+            <w:tcBorders>
+              <w:top w:val="nil"/>
+              <w:left w:val="nil"/>
+              <w:right w:val="single" w:sz="4" w:space="0" w:color="auto"/>
+            </w:tcBorders>
+            <w:shd w:val="clear" w:color="auto" w:fill="auto"/>
+            <w:noWrap/>
+            <w:vAlign w:val="bottom"/>
+            <w:hideMark/>
+          </w:tcPr>
+          <w:p>
+            <w:pPr>
               <w:pStyle w:val="HTMLPreformatted"/>
               <w:shd w:val="clear" w:color="auto" w:fill="FFFFFF"/>
               <w:rPr>
@@ -531,6 +743,42 @@
               </w:rPr>
               <w:t>3/04/2019</w:t>
             </w:r>
+          </w:p>
+          <w:p>
+            <w:pPr>
+              <w:pStyle w:val="HTMLPreformatted"/>
+              <w:shd w:val="clear" w:color="auto" w:fill="FFFFFF"/>
+              <w:rPr>
+                <w:rFonts w:ascii="Times New Roman" w:hAnsi="Times New Roman" w:cs="Times New Roman"/>
+                <w:color w:val="000000"/>
+                <w:sz w:val="24"/>
+                <w:szCs w:val="24"/>
+              </w:rPr>
+            </w:pPr>
+          </w:p>
+          <w:p>
+            <w:pPr>
+              <w:pStyle w:val="HTMLPreformatted"/>
+              <w:shd w:val="clear" w:color="auto" w:fill="FFFFFF"/>
+              <w:rPr>
+                <w:rFonts w:ascii="Times New Roman" w:hAnsi="Times New Roman" w:cs="Times New Roman"/>
+                <w:color w:val="000000"/>
+                <w:sz w:val="24"/>
+                <w:szCs w:val="24"/>
+              </w:rPr>
+            </w:pPr>
+          </w:p>
+          <w:p>
+            <w:pPr>
+              <w:pStyle w:val="HTMLPreformatted"/>
+              <w:shd w:val="clear" w:color="auto" w:fill="FFFFFF"/>
+              <w:rPr>
+                <w:rFonts w:ascii="Times New Roman" w:hAnsi="Times New Roman" w:cs="Times New Roman"/>
+                <w:color w:val="000000"/>
+                <w:sz w:val="24"/>
+                <w:szCs w:val="24"/>
+              </w:rPr>
+            </w:pPr>
           </w:p>
           <w:p>
             <w:pPr>
@@ -775,25 +1023,7 @@
                 <w:sz w:val="24"/>
                 <w:szCs w:val="24"/>
               </w:rPr>
-              <w:t>Module 7</w:t>
-            </w:r>
-            <w:r>
-              <w:rPr>
-                <w:rFonts w:ascii="Times New Roman" w:eastAsia="Times New Roman" w:hAnsi="Times New Roman" w:cs="Times New Roman"/>
-                <w:color w:val="000000"/>
-                <w:sz w:val="24"/>
-                <w:szCs w:val="24"/>
-              </w:rPr>
-              <w:t xml:space="preserve"> </w:t>
-            </w:r>
-            <w:r>
-              <w:rPr>
-                <w:rFonts w:ascii="Times New Roman" w:eastAsia="Times New Roman" w:hAnsi="Times New Roman" w:cs="Times New Roman"/>
-                <w:color w:val="000000"/>
-                <w:sz w:val="24"/>
-                <w:szCs w:val="24"/>
-              </w:rPr>
-              <w:t>-</w:t>
+              <w:t>Module 7 -</w:t>
             </w:r>
           </w:p>
           <w:p>
@@ -1036,36 +1266,26 @@
         <w:tc>
           <w:tcPr>
             <w:tcW w:w="1763" w:type="dxa"/>
-            <w:tcBorders>
-              <w:top w:val="nil"/>
-              <w:left w:val="nil"/>
-              <w:bottom w:val="single" w:sz="4" w:space="0" w:color="auto"/>
-              <w:right w:val="single" w:sz="4" w:space="0" w:color="auto"/>
-            </w:tcBorders>
-            <w:shd w:val="clear" w:color="auto" w:fill="auto"/>
-            <w:noWrap/>
-            <w:vAlign w:val="bottom"/>
-            <w:hideMark/>
-          </w:tcPr>
-          <w:p>
-            <w:pPr>
-              <w:spacing w:after="0" w:line="240" w:lineRule="auto"/>
-              <w:rPr>
-                <w:rFonts w:ascii="Times New Roman" w:eastAsia="Times New Roman" w:hAnsi="Times New Roman" w:cs="Times New Roman"/>
-                <w:color w:val="000000"/>
-                <w:sz w:val="24"/>
-                <w:szCs w:val="24"/>
-              </w:rPr>
-            </w:pPr>
-            <w:r>
-              <w:rPr>
-                <w:rFonts w:ascii="Times New Roman" w:eastAsia="Times New Roman" w:hAnsi="Times New Roman" w:cs="Times New Roman"/>
-                <w:color w:val="000000"/>
-                <w:sz w:val="24"/>
-                <w:szCs w:val="24"/>
-              </w:rPr>
-              <w:t> </w:t>
-            </w:r>
+            <w:vMerge/>
+            <w:tcBorders>
+              <w:left w:val="nil"/>
+              <w:right w:val="single" w:sz="4" w:space="0" w:color="auto"/>
+            </w:tcBorders>
+            <w:shd w:val="clear" w:color="auto" w:fill="auto"/>
+            <w:noWrap/>
+            <w:vAlign w:val="bottom"/>
+            <w:hideMark/>
+          </w:tcPr>
+          <w:p>
+            <w:pPr>
+              <w:spacing w:after="0" w:line="240" w:lineRule="auto"/>
+              <w:rPr>
+                <w:rFonts w:ascii="Times New Roman" w:eastAsia="Times New Roman" w:hAnsi="Times New Roman" w:cs="Times New Roman"/>
+                <w:color w:val="000000"/>
+                <w:sz w:val="24"/>
+                <w:szCs w:val="24"/>
+              </w:rPr>
+            </w:pPr>
           </w:p>
         </w:tc>
         <w:tc>
@@ -1424,6 +1644,56 @@
         <w:tc>
           <w:tcPr>
             <w:tcW w:w="1763" w:type="dxa"/>
+            <w:vMerge/>
+            <w:tcBorders>
+              <w:left w:val="nil"/>
+              <w:right w:val="single" w:sz="4" w:space="0" w:color="auto"/>
+            </w:tcBorders>
+            <w:shd w:val="clear" w:color="auto" w:fill="auto"/>
+            <w:noWrap/>
+            <w:vAlign w:val="bottom"/>
+            <w:hideMark/>
+          </w:tcPr>
+          <w:p>
+            <w:pPr>
+              <w:spacing w:after="0" w:line="240" w:lineRule="auto"/>
+              <w:rPr>
+                <w:rFonts w:ascii="Times New Roman" w:eastAsia="Times New Roman" w:hAnsi="Times New Roman" w:cs="Times New Roman"/>
+                <w:color w:val="000000"/>
+                <w:sz w:val="24"/>
+                <w:szCs w:val="24"/>
+              </w:rPr>
+            </w:pPr>
+          </w:p>
+        </w:tc>
+        <w:tc>
+          <w:tcPr>
+            <w:tcW w:w="1763" w:type="dxa"/>
+            <w:vMerge/>
+            <w:tcBorders>
+              <w:left w:val="nil"/>
+              <w:right w:val="single" w:sz="4" w:space="0" w:color="auto"/>
+            </w:tcBorders>
+            <w:shd w:val="clear" w:color="auto" w:fill="auto"/>
+            <w:noWrap/>
+            <w:vAlign w:val="bottom"/>
+            <w:hideMark/>
+          </w:tcPr>
+          <w:p>
+            <w:pPr>
+              <w:spacing w:after="0" w:line="240" w:lineRule="auto"/>
+              <w:rPr>
+                <w:rFonts w:ascii="Times New Roman" w:eastAsia="Times New Roman" w:hAnsi="Times New Roman" w:cs="Times New Roman"/>
+                <w:color w:val="000000"/>
+                <w:sz w:val="24"/>
+                <w:szCs w:val="24"/>
+              </w:rPr>
+            </w:pPr>
+          </w:p>
+        </w:tc>
+        <w:tc>
+          <w:tcPr>
+            <w:tcW w:w="1536" w:type="dxa"/>
             <w:tcBorders>
               <w:top w:val="nil"/>
               <w:left w:val="nil"/>
@@ -1452,8 +1722,322 @@
                 <w:sz w:val="24"/>
                 <w:szCs w:val="24"/>
               </w:rPr>
-              <w:t>  </w:t>
-            </w:r>
+              <w:t> </w:t>
+            </w:r>
+          </w:p>
+        </w:tc>
+      </w:tr>
+      <w:tr>
+        <w:trPr>
+          <w:trHeight w:val="1643"/>
+        </w:trPr>
+        <w:tc>
+          <w:tcPr>
+            <w:tcW w:w="1470" w:type="dxa"/>
+            <w:tcBorders>
+              <w:top w:val="nil"/>
+              <w:left w:val="single" w:sz="4" w:space="0" w:color="auto"/>
+              <w:bottom w:val="single" w:sz="4" w:space="0" w:color="auto"/>
+              <w:right w:val="single" w:sz="4" w:space="0" w:color="auto"/>
+            </w:tcBorders>
+            <w:shd w:val="clear" w:color="auto" w:fill="auto"/>
+            <w:noWrap/>
+            <w:vAlign w:val="bottom"/>
+            <w:hideMark/>
+          </w:tcPr>
+          <w:p>
+            <w:pPr>
+              <w:spacing w:after="0" w:line="240" w:lineRule="auto"/>
+              <w:rPr>
+                <w:rFonts w:ascii="Times New Roman" w:eastAsia="Times New Roman" w:hAnsi="Times New Roman" w:cs="Times New Roman"/>
+                <w:color w:val="000000"/>
+                <w:sz w:val="24"/>
+                <w:szCs w:val="24"/>
+              </w:rPr>
+            </w:pPr>
+            <w:r>
+              <w:rPr>
+                <w:rFonts w:ascii="Times New Roman" w:eastAsia="Times New Roman" w:hAnsi="Times New Roman" w:cs="Times New Roman"/>
+                <w:color w:val="000000"/>
+                <w:sz w:val="24"/>
+                <w:szCs w:val="24"/>
+              </w:rPr>
+              <w:t> </w:t>
+            </w:r>
+            <w:r>
+              <w:rPr>
+                <w:rFonts w:ascii="Times New Roman" w:eastAsia="Times New Roman" w:hAnsi="Times New Roman" w:cs="Times New Roman"/>
+                <w:color w:val="000000"/>
+                <w:sz w:val="24"/>
+                <w:szCs w:val="24"/>
+              </w:rPr>
+              <w:t>Module 1-</w:t>
+            </w:r>
+          </w:p>
+          <w:p>
+            <w:pPr>
+              <w:spacing w:after="0" w:line="240" w:lineRule="auto"/>
+              <w:rPr>
+                <w:rFonts w:ascii="Times New Roman" w:eastAsia="Times New Roman" w:hAnsi="Times New Roman" w:cs="Times New Roman"/>
+                <w:color w:val="000000"/>
+                <w:sz w:val="24"/>
+                <w:szCs w:val="24"/>
+              </w:rPr>
+            </w:pPr>
+            <w:r>
+              <w:rPr>
+                <w:rFonts w:ascii="Times New Roman" w:eastAsia="Times New Roman" w:hAnsi="Times New Roman" w:cs="Times New Roman"/>
+                <w:color w:val="000000"/>
+                <w:sz w:val="24"/>
+                <w:szCs w:val="24"/>
+              </w:rPr>
+              <w:t>User</w:t>
+            </w:r>
+          </w:p>
+          <w:p>
+            <w:pPr>
+              <w:spacing w:after="0" w:line="240" w:lineRule="auto"/>
+              <w:rPr>
+                <w:rFonts w:ascii="Times New Roman" w:eastAsia="Times New Roman" w:hAnsi="Times New Roman" w:cs="Times New Roman"/>
+                <w:color w:val="000000"/>
+                <w:sz w:val="24"/>
+                <w:szCs w:val="24"/>
+              </w:rPr>
+            </w:pPr>
+          </w:p>
+        </w:tc>
+        <w:tc>
+          <w:tcPr>
+            <w:tcW w:w="1791" w:type="dxa"/>
+            <w:tcBorders>
+              <w:top w:val="nil"/>
+              <w:left w:val="nil"/>
+              <w:bottom w:val="single" w:sz="4" w:space="0" w:color="auto"/>
+              <w:right w:val="single" w:sz="4" w:space="0" w:color="auto"/>
+            </w:tcBorders>
+            <w:shd w:val="clear" w:color="auto" w:fill="auto"/>
+            <w:noWrap/>
+            <w:vAlign w:val="bottom"/>
+            <w:hideMark/>
+          </w:tcPr>
+          <w:p>
+            <w:pPr>
+              <w:spacing w:after="0" w:line="240" w:lineRule="auto"/>
+              <w:rPr>
+                <w:rFonts w:ascii="Times New Roman" w:eastAsia="Times New Roman" w:hAnsi="Times New Roman" w:cs="Times New Roman"/>
+                <w:color w:val="000000"/>
+                <w:sz w:val="24"/>
+                <w:szCs w:val="24"/>
+              </w:rPr>
+            </w:pPr>
+            <w:r>
+              <w:rPr>
+                <w:rFonts w:ascii="Times New Roman" w:eastAsia="Times New Roman" w:hAnsi="Times New Roman" w:cs="Times New Roman"/>
+                <w:color w:val="000000"/>
+                <w:sz w:val="24"/>
+                <w:szCs w:val="24"/>
+              </w:rPr>
+              <w:t> </w:t>
+            </w:r>
+            <w:r>
+              <w:rPr>
+                <w:rFonts w:ascii="Times New Roman" w:eastAsia="Times New Roman" w:hAnsi="Times New Roman" w:cs="Times New Roman"/>
+                <w:color w:val="000000"/>
+                <w:sz w:val="24"/>
+                <w:szCs w:val="24"/>
+              </w:rPr>
+              <w:t>Collected tweets,</w:t>
+            </w:r>
+          </w:p>
+          <w:p>
+            <w:pPr>
+              <w:spacing w:after="0" w:line="240" w:lineRule="auto"/>
+              <w:rPr>
+                <w:rFonts w:ascii="Times New Roman" w:eastAsia="Times New Roman" w:hAnsi="Times New Roman" w:cs="Times New Roman"/>
+                <w:color w:val="000000"/>
+                <w:sz w:val="24"/>
+                <w:szCs w:val="24"/>
+              </w:rPr>
+            </w:pPr>
+            <w:r>
+              <w:rPr>
+                <w:rFonts w:ascii="Times New Roman" w:eastAsia="Times New Roman" w:hAnsi="Times New Roman" w:cs="Times New Roman"/>
+                <w:color w:val="000000"/>
+                <w:sz w:val="24"/>
+                <w:szCs w:val="24"/>
+              </w:rPr>
+              <w:t>Upload Photos,</w:t>
+            </w:r>
+          </w:p>
+          <w:p>
+            <w:pPr>
+              <w:spacing w:after="0" w:line="240" w:lineRule="auto"/>
+              <w:rPr>
+                <w:rFonts w:ascii="Times New Roman" w:eastAsia="Times New Roman" w:hAnsi="Times New Roman" w:cs="Times New Roman"/>
+                <w:color w:val="000000"/>
+                <w:sz w:val="24"/>
+                <w:szCs w:val="24"/>
+              </w:rPr>
+            </w:pPr>
+            <w:r>
+              <w:rPr>
+                <w:rFonts w:ascii="Times New Roman" w:eastAsia="Times New Roman" w:hAnsi="Times New Roman" w:cs="Times New Roman"/>
+                <w:color w:val="000000"/>
+                <w:sz w:val="24"/>
+                <w:szCs w:val="24"/>
+              </w:rPr>
+              <w:t>Collect twitter name</w:t>
+            </w:r>
+          </w:p>
+        </w:tc>
+        <w:tc>
+          <w:tcPr>
+            <w:tcW w:w="1283" w:type="dxa"/>
+            <w:tcBorders>
+              <w:top w:val="nil"/>
+              <w:left w:val="nil"/>
+              <w:bottom w:val="single" w:sz="4" w:space="0" w:color="auto"/>
+              <w:right w:val="single" w:sz="4" w:space="0" w:color="auto"/>
+            </w:tcBorders>
+            <w:shd w:val="clear" w:color="auto" w:fill="auto"/>
+            <w:noWrap/>
+            <w:vAlign w:val="bottom"/>
+            <w:hideMark/>
+          </w:tcPr>
+          <w:p>
+            <w:pPr>
+              <w:spacing w:after="0" w:line="240" w:lineRule="auto"/>
+              <w:rPr>
+                <w:rFonts w:ascii="Times New Roman" w:eastAsia="Times New Roman" w:hAnsi="Times New Roman" w:cs="Times New Roman"/>
+                <w:color w:val="000000"/>
+                <w:sz w:val="24"/>
+                <w:szCs w:val="24"/>
+              </w:rPr>
+            </w:pPr>
+          </w:p>
+          <w:p>
+            <w:pPr>
+              <w:spacing w:after="0" w:line="240" w:lineRule="auto"/>
+              <w:rPr>
+                <w:rFonts w:ascii="Times New Roman" w:eastAsia="Times New Roman" w:hAnsi="Times New Roman" w:cs="Times New Roman"/>
+                <w:color w:val="000000"/>
+                <w:sz w:val="24"/>
+                <w:szCs w:val="24"/>
+              </w:rPr>
+            </w:pPr>
+          </w:p>
+          <w:p>
+            <w:pPr>
+              <w:spacing w:after="0" w:line="240" w:lineRule="auto"/>
+              <w:rPr>
+                <w:rFonts w:ascii="Times New Roman" w:eastAsia="Times New Roman" w:hAnsi="Times New Roman" w:cs="Times New Roman"/>
+                <w:color w:val="000000"/>
+                <w:sz w:val="24"/>
+                <w:szCs w:val="24"/>
+              </w:rPr>
+            </w:pPr>
+            <w:r>
+              <w:rPr>
+                <w:rFonts w:ascii="Times New Roman" w:eastAsia="Times New Roman" w:hAnsi="Times New Roman" w:cs="Times New Roman"/>
+                <w:color w:val="000000"/>
+                <w:sz w:val="24"/>
+                <w:szCs w:val="24"/>
+              </w:rPr>
+              <w:t xml:space="preserve">     _</w:t>
+            </w:r>
+          </w:p>
+          <w:p>
+            <w:pPr>
+              <w:spacing w:after="0" w:line="240" w:lineRule="auto"/>
+              <w:rPr>
+                <w:rFonts w:ascii="Times New Roman" w:eastAsia="Times New Roman" w:hAnsi="Times New Roman" w:cs="Times New Roman"/>
+                <w:color w:val="000000"/>
+                <w:sz w:val="24"/>
+                <w:szCs w:val="24"/>
+              </w:rPr>
+            </w:pPr>
+          </w:p>
+          <w:p>
+            <w:pPr>
+              <w:spacing w:after="0" w:line="240" w:lineRule="auto"/>
+              <w:rPr>
+                <w:rFonts w:ascii="Times New Roman" w:eastAsia="Times New Roman" w:hAnsi="Times New Roman" w:cs="Times New Roman"/>
+                <w:color w:val="000000"/>
+                <w:sz w:val="24"/>
+                <w:szCs w:val="24"/>
+              </w:rPr>
+            </w:pPr>
+          </w:p>
+          <w:p>
+            <w:pPr>
+              <w:spacing w:after="0" w:line="240" w:lineRule="auto"/>
+              <w:rPr>
+                <w:rFonts w:ascii="Times New Roman" w:eastAsia="Times New Roman" w:hAnsi="Times New Roman" w:cs="Times New Roman"/>
+                <w:color w:val="000000"/>
+                <w:sz w:val="24"/>
+                <w:szCs w:val="24"/>
+              </w:rPr>
+            </w:pPr>
+          </w:p>
+        </w:tc>
+        <w:tc>
+          <w:tcPr>
+            <w:tcW w:w="1868" w:type="dxa"/>
+            <w:tcBorders>
+              <w:top w:val="nil"/>
+              <w:left w:val="nil"/>
+              <w:bottom w:val="single" w:sz="4" w:space="0" w:color="auto"/>
+              <w:right w:val="single" w:sz="4" w:space="0" w:color="auto"/>
+            </w:tcBorders>
+            <w:shd w:val="clear" w:color="auto" w:fill="auto"/>
+            <w:noWrap/>
+            <w:vAlign w:val="bottom"/>
+            <w:hideMark/>
+          </w:tcPr>
+          <w:p>
+            <w:pPr>
+              <w:spacing w:after="0" w:line="240" w:lineRule="auto"/>
+              <w:rPr>
+                <w:rFonts w:ascii="Times New Roman" w:eastAsia="Times New Roman" w:hAnsi="Times New Roman" w:cs="Times New Roman"/>
+                <w:color w:val="000000"/>
+                <w:sz w:val="24"/>
+                <w:szCs w:val="24"/>
+              </w:rPr>
+            </w:pPr>
+            <w:r>
+              <w:rPr>
+                <w:rFonts w:ascii="Times New Roman" w:eastAsia="Times New Roman" w:hAnsi="Times New Roman" w:cs="Times New Roman"/>
+                <w:color w:val="000000"/>
+                <w:sz w:val="24"/>
+                <w:szCs w:val="24"/>
+              </w:rPr>
+              <w:t>6hr</w:t>
+            </w:r>
+          </w:p>
+        </w:tc>
+        <w:tc>
+          <w:tcPr>
+            <w:tcW w:w="1763" w:type="dxa"/>
+            <w:vMerge/>
+            <w:tcBorders>
+              <w:left w:val="nil"/>
+              <w:right w:val="single" w:sz="4" w:space="0" w:color="auto"/>
+            </w:tcBorders>
+            <w:shd w:val="clear" w:color="auto" w:fill="auto"/>
+            <w:noWrap/>
+            <w:vAlign w:val="bottom"/>
+            <w:hideMark/>
+          </w:tcPr>
+          <w:p>
+            <w:pPr>
+              <w:spacing w:after="0" w:line="240" w:lineRule="auto"/>
+              <w:rPr>
+                <w:rFonts w:ascii="Times New Roman" w:eastAsia="Times New Roman" w:hAnsi="Times New Roman" w:cs="Times New Roman"/>
+                <w:color w:val="000000"/>
+                <w:sz w:val="24"/>
+                <w:szCs w:val="24"/>
+              </w:rPr>
+            </w:pPr>
           </w:p>
         </w:tc>
         <w:tc>
@@ -1554,43 +2138,45 @@
               </w:rPr>
               <w:t> </w:t>
             </w:r>
-            <w:r>
-              <w:rPr>
-                <w:rFonts w:ascii="Times New Roman" w:eastAsia="Times New Roman" w:hAnsi="Times New Roman" w:cs="Times New Roman"/>
-                <w:color w:val="000000"/>
-                <w:sz w:val="24"/>
-                <w:szCs w:val="24"/>
-              </w:rPr>
-              <w:t>Module 1</w:t>
-            </w:r>
-            <w:r>
-              <w:rPr>
-                <w:rFonts w:ascii="Times New Roman" w:eastAsia="Times New Roman" w:hAnsi="Times New Roman" w:cs="Times New Roman"/>
-                <w:color w:val="000000"/>
-                <w:sz w:val="24"/>
-                <w:szCs w:val="24"/>
-              </w:rPr>
-              <w:t>-</w:t>
-            </w:r>
-          </w:p>
-          <w:p>
-            <w:pPr>
-              <w:spacing w:after="0" w:line="240" w:lineRule="auto"/>
-              <w:rPr>
-                <w:rFonts w:ascii="Times New Roman" w:eastAsia="Times New Roman" w:hAnsi="Times New Roman" w:cs="Times New Roman"/>
-                <w:color w:val="000000"/>
-                <w:sz w:val="24"/>
-                <w:szCs w:val="24"/>
-              </w:rPr>
-            </w:pPr>
-            <w:r>
-              <w:rPr>
-                <w:rFonts w:ascii="Times New Roman" w:eastAsia="Times New Roman" w:hAnsi="Times New Roman" w:cs="Times New Roman"/>
-                <w:color w:val="000000"/>
-                <w:sz w:val="24"/>
-                <w:szCs w:val="24"/>
-              </w:rPr>
-              <w:t>User</w:t>
+          </w:p>
+          <w:p>
+            <w:pPr>
+              <w:spacing w:after="0" w:line="240" w:lineRule="auto"/>
+              <w:rPr>
+                <w:rFonts w:ascii="Times New Roman" w:eastAsia="Times New Roman" w:hAnsi="Times New Roman" w:cs="Times New Roman"/>
+                <w:color w:val="000000"/>
+                <w:sz w:val="24"/>
+                <w:szCs w:val="24"/>
+              </w:rPr>
+            </w:pPr>
+            <w:r>
+              <w:rPr>
+                <w:rFonts w:ascii="Times New Roman" w:eastAsia="Times New Roman" w:hAnsi="Times New Roman" w:cs="Times New Roman"/>
+                <w:color w:val="000000"/>
+                <w:sz w:val="24"/>
+                <w:szCs w:val="24"/>
+              </w:rPr>
+              <w:t>Module 2-</w:t>
+            </w:r>
+          </w:p>
+          <w:p>
+            <w:pPr>
+              <w:spacing w:after="0" w:line="240" w:lineRule="auto"/>
+              <w:rPr>
+                <w:rFonts w:ascii="Times New Roman" w:eastAsia="Times New Roman" w:hAnsi="Times New Roman" w:cs="Times New Roman"/>
+                <w:color w:val="000000"/>
+                <w:sz w:val="24"/>
+                <w:szCs w:val="24"/>
+              </w:rPr>
+            </w:pPr>
+            <w:r>
+              <w:rPr>
+                <w:rFonts w:ascii="Times New Roman" w:eastAsia="Times New Roman" w:hAnsi="Times New Roman" w:cs="Times New Roman"/>
+                <w:color w:val="000000"/>
+                <w:sz w:val="24"/>
+                <w:szCs w:val="24"/>
+              </w:rPr>
+              <w:t>Admin</w:t>
             </w:r>
           </w:p>
           <w:p>
@@ -1636,6 +2222,41 @@
                 <w:sz w:val="24"/>
                 <w:szCs w:val="24"/>
               </w:rPr>
+              <w:t xml:space="preserve"> Add sensational issues</w:t>
+            </w:r>
+          </w:p>
+        </w:tc>
+        <w:tc>
+          <w:tcPr>
+            <w:tcW w:w="1283" w:type="dxa"/>
+            <w:tcBorders>
+              <w:top w:val="nil"/>
+              <w:left w:val="nil"/>
+              <w:bottom w:val="single" w:sz="4" w:space="0" w:color="auto"/>
+              <w:right w:val="single" w:sz="4" w:space="0" w:color="auto"/>
+            </w:tcBorders>
+            <w:shd w:val="clear" w:color="auto" w:fill="auto"/>
+            <w:noWrap/>
+            <w:vAlign w:val="bottom"/>
+            <w:hideMark/>
+          </w:tcPr>
+          <w:p>
+            <w:pPr>
+              <w:spacing w:after="0" w:line="240" w:lineRule="auto"/>
+              <w:rPr>
+                <w:rFonts w:ascii="Times New Roman" w:eastAsia="Times New Roman" w:hAnsi="Times New Roman" w:cs="Times New Roman"/>
+                <w:color w:val="000000"/>
+                <w:sz w:val="24"/>
+                <w:szCs w:val="24"/>
+              </w:rPr>
+            </w:pPr>
+            <w:r>
+              <w:rPr>
+                <w:rFonts w:ascii="Times New Roman" w:eastAsia="Times New Roman" w:hAnsi="Times New Roman" w:cs="Times New Roman"/>
+                <w:color w:val="000000"/>
+                <w:sz w:val="24"/>
+                <w:szCs w:val="24"/>
+              </w:rPr>
               <w:t> </w:t>
             </w:r>
             <w:r>
@@ -1645,53 +2266,24 @@
                 <w:sz w:val="24"/>
                 <w:szCs w:val="24"/>
               </w:rPr>
-              <w:t>Collected tweets,</w:t>
-            </w:r>
-          </w:p>
-          <w:p>
-            <w:pPr>
-              <w:spacing w:after="0" w:line="240" w:lineRule="auto"/>
-              <w:rPr>
-                <w:rFonts w:ascii="Times New Roman" w:eastAsia="Times New Roman" w:hAnsi="Times New Roman" w:cs="Times New Roman"/>
-                <w:color w:val="000000"/>
-                <w:sz w:val="24"/>
-                <w:szCs w:val="24"/>
-              </w:rPr>
-            </w:pPr>
-            <w:r>
-              <w:rPr>
-                <w:rFonts w:ascii="Times New Roman" w:eastAsia="Times New Roman" w:hAnsi="Times New Roman" w:cs="Times New Roman"/>
-                <w:color w:val="000000"/>
-                <w:sz w:val="24"/>
-                <w:szCs w:val="24"/>
-              </w:rPr>
-              <w:t>Upload Photos,</w:t>
-            </w:r>
-          </w:p>
-          <w:p>
-            <w:pPr>
-              <w:spacing w:after="0" w:line="240" w:lineRule="auto"/>
-              <w:rPr>
-                <w:rFonts w:ascii="Times New Roman" w:eastAsia="Times New Roman" w:hAnsi="Times New Roman" w:cs="Times New Roman"/>
-                <w:color w:val="000000"/>
-                <w:sz w:val="24"/>
-                <w:szCs w:val="24"/>
-              </w:rPr>
-            </w:pPr>
-            <w:r>
-              <w:rPr>
-                <w:rFonts w:ascii="Times New Roman" w:eastAsia="Times New Roman" w:hAnsi="Times New Roman" w:cs="Times New Roman"/>
-                <w:color w:val="000000"/>
-                <w:sz w:val="24"/>
-                <w:szCs w:val="24"/>
-              </w:rPr>
-              <w:t>Collect twitter name</w:t>
-            </w:r>
-          </w:p>
-        </w:tc>
-        <w:tc>
-          <w:tcPr>
-            <w:tcW w:w="1283" w:type="dxa"/>
+              <w:t xml:space="preserve">    _</w:t>
+            </w:r>
+          </w:p>
+          <w:p>
+            <w:pPr>
+              <w:spacing w:after="0" w:line="240" w:lineRule="auto"/>
+              <w:rPr>
+                <w:rFonts w:ascii="Times New Roman" w:eastAsia="Times New Roman" w:hAnsi="Times New Roman" w:cs="Times New Roman"/>
+                <w:color w:val="000000"/>
+                <w:sz w:val="24"/>
+                <w:szCs w:val="24"/>
+              </w:rPr>
+            </w:pPr>
+          </w:p>
+        </w:tc>
+        <w:tc>
+          <w:tcPr>
+            <w:tcW w:w="1868" w:type="dxa"/>
             <w:tcBorders>
               <w:top w:val="nil"/>
               <w:left w:val="nil"/>
@@ -1713,86 +2305,16 @@
                 <w:szCs w:val="24"/>
               </w:rPr>
             </w:pPr>
-          </w:p>
-          <w:p>
-            <w:pPr>
-              <w:spacing w:after="0" w:line="240" w:lineRule="auto"/>
-              <w:rPr>
-                <w:rFonts w:ascii="Times New Roman" w:eastAsia="Times New Roman" w:hAnsi="Times New Roman" w:cs="Times New Roman"/>
-                <w:color w:val="000000"/>
-                <w:sz w:val="24"/>
-                <w:szCs w:val="24"/>
-              </w:rPr>
-            </w:pPr>
-          </w:p>
-          <w:p>
-            <w:pPr>
-              <w:spacing w:after="0" w:line="240" w:lineRule="auto"/>
-              <w:rPr>
-                <w:rFonts w:ascii="Times New Roman" w:eastAsia="Times New Roman" w:hAnsi="Times New Roman" w:cs="Times New Roman"/>
-                <w:color w:val="000000"/>
-                <w:sz w:val="24"/>
-                <w:szCs w:val="24"/>
-              </w:rPr>
-            </w:pPr>
-            <w:r>
-              <w:rPr>
-                <w:rFonts w:ascii="Times New Roman" w:eastAsia="Times New Roman" w:hAnsi="Times New Roman" w:cs="Times New Roman"/>
-                <w:color w:val="000000"/>
-                <w:sz w:val="24"/>
-                <w:szCs w:val="24"/>
-              </w:rPr>
-              <w:t xml:space="preserve">     _</w:t>
-            </w:r>
-          </w:p>
-          <w:p>
-            <w:pPr>
-              <w:spacing w:after="0" w:line="240" w:lineRule="auto"/>
-              <w:rPr>
-                <w:rFonts w:ascii="Times New Roman" w:eastAsia="Times New Roman" w:hAnsi="Times New Roman" w:cs="Times New Roman"/>
-                <w:color w:val="000000"/>
-                <w:sz w:val="24"/>
-                <w:szCs w:val="24"/>
-              </w:rPr>
-            </w:pPr>
-          </w:p>
-          <w:p>
-            <w:pPr>
-              <w:spacing w:after="0" w:line="240" w:lineRule="auto"/>
-              <w:rPr>
-                <w:rFonts w:ascii="Times New Roman" w:eastAsia="Times New Roman" w:hAnsi="Times New Roman" w:cs="Times New Roman"/>
-                <w:color w:val="000000"/>
-                <w:sz w:val="24"/>
-                <w:szCs w:val="24"/>
-              </w:rPr>
-            </w:pPr>
-          </w:p>
-          <w:p>
-            <w:pPr>
-              <w:spacing w:after="0" w:line="240" w:lineRule="auto"/>
-              <w:rPr>
-                <w:rFonts w:ascii="Times New Roman" w:eastAsia="Times New Roman" w:hAnsi="Times New Roman" w:cs="Times New Roman"/>
-                <w:color w:val="000000"/>
-                <w:sz w:val="24"/>
-                <w:szCs w:val="24"/>
-              </w:rPr>
-            </w:pPr>
-          </w:p>
-        </w:tc>
-        <w:tc>
-          <w:tcPr>
-            <w:tcW w:w="1868" w:type="dxa"/>
-            <w:tcBorders>
-              <w:top w:val="nil"/>
-              <w:left w:val="nil"/>
-              <w:bottom w:val="single" w:sz="4" w:space="0" w:color="auto"/>
-              <w:right w:val="single" w:sz="4" w:space="0" w:color="auto"/>
-            </w:tcBorders>
-            <w:shd w:val="clear" w:color="auto" w:fill="auto"/>
-            <w:noWrap/>
-            <w:vAlign w:val="bottom"/>
-            <w:hideMark/>
-          </w:tcPr>
+            <w:r>
+              <w:rPr>
+                <w:rFonts w:ascii="Times New Roman" w:eastAsia="Times New Roman" w:hAnsi="Times New Roman" w:cs="Times New Roman"/>
+                <w:color w:val="000000"/>
+                <w:sz w:val="24"/>
+                <w:szCs w:val="24"/>
+              </w:rPr>
+              <w:t> </w:t>
+            </w:r>
+          </w:p>
           <w:p>
             <w:pPr>
               <w:spacing w:after="0" w:line="240" w:lineRule="auto"/>
@@ -1813,40 +2335,16 @@
               <w:t>6hr</w:t>
             </w:r>
           </w:p>
-        </w:tc>
-        <w:tc>
-          <w:tcPr>
-            <w:tcW w:w="1763" w:type="dxa"/>
-            <w:tcBorders>
-              <w:top w:val="nil"/>
-              <w:left w:val="nil"/>
-              <w:bottom w:val="single" w:sz="4" w:space="0" w:color="auto"/>
-              <w:right w:val="single" w:sz="4" w:space="0" w:color="auto"/>
-            </w:tcBorders>
-            <w:shd w:val="clear" w:color="auto" w:fill="auto"/>
-            <w:noWrap/>
-            <w:vAlign w:val="bottom"/>
-            <w:hideMark/>
-          </w:tcPr>
-          <w:p>
-            <w:pPr>
-              <w:spacing w:after="0" w:line="240" w:lineRule="auto"/>
-              <w:rPr>
-                <w:rFonts w:ascii="Times New Roman" w:eastAsia="Times New Roman" w:hAnsi="Times New Roman" w:cs="Times New Roman"/>
-                <w:color w:val="000000"/>
-                <w:sz w:val="24"/>
-                <w:szCs w:val="24"/>
-              </w:rPr>
-            </w:pPr>
-            <w:r>
-              <w:rPr>
-                <w:rFonts w:ascii="Times New Roman" w:eastAsia="Times New Roman" w:hAnsi="Times New Roman" w:cs="Times New Roman"/>
-                <w:color w:val="000000"/>
-                <w:sz w:val="24"/>
-                <w:szCs w:val="24"/>
-              </w:rPr>
-              <w:t> </w:t>
-            </w:r>
+          <w:p>
+            <w:pPr>
+              <w:spacing w:after="0" w:line="240" w:lineRule="auto"/>
+              <w:rPr>
+                <w:rFonts w:ascii="Times New Roman" w:eastAsia="Times New Roman" w:hAnsi="Times New Roman" w:cs="Times New Roman"/>
+                <w:color w:val="000000"/>
+                <w:sz w:val="24"/>
+                <w:szCs w:val="24"/>
+              </w:rPr>
+            </w:pPr>
           </w:p>
         </w:tc>
         <w:tc>
@@ -1855,358 +2353,24 @@
             <w:vMerge/>
             <w:tcBorders>
               <w:left w:val="nil"/>
-              <w:right w:val="single" w:sz="4" w:space="0" w:color="auto"/>
-            </w:tcBorders>
-            <w:shd w:val="clear" w:color="auto" w:fill="auto"/>
-            <w:noWrap/>
-            <w:vAlign w:val="bottom"/>
-            <w:hideMark/>
-          </w:tcPr>
-          <w:p>
-            <w:pPr>
-              <w:spacing w:after="0" w:line="240" w:lineRule="auto"/>
-              <w:rPr>
-                <w:rFonts w:ascii="Times New Roman" w:eastAsia="Times New Roman" w:hAnsi="Times New Roman" w:cs="Times New Roman"/>
-                <w:color w:val="000000"/>
-                <w:sz w:val="24"/>
-                <w:szCs w:val="24"/>
-              </w:rPr>
-            </w:pPr>
-          </w:p>
-        </w:tc>
-        <w:tc>
-          <w:tcPr>
-            <w:tcW w:w="1536" w:type="dxa"/>
-            <w:tcBorders>
-              <w:top w:val="nil"/>
-              <w:left w:val="nil"/>
-              <w:bottom w:val="single" w:sz="4" w:space="0" w:color="auto"/>
-              <w:right w:val="single" w:sz="4" w:space="0" w:color="auto"/>
-            </w:tcBorders>
-            <w:shd w:val="clear" w:color="auto" w:fill="auto"/>
-            <w:noWrap/>
-            <w:vAlign w:val="bottom"/>
-            <w:hideMark/>
-          </w:tcPr>
-          <w:p>
-            <w:pPr>
-              <w:spacing w:after="0" w:line="240" w:lineRule="auto"/>
-              <w:rPr>
-                <w:rFonts w:ascii="Times New Roman" w:eastAsia="Times New Roman" w:hAnsi="Times New Roman" w:cs="Times New Roman"/>
-                <w:color w:val="000000"/>
-                <w:sz w:val="24"/>
-                <w:szCs w:val="24"/>
-              </w:rPr>
-            </w:pPr>
-            <w:r>
-              <w:rPr>
-                <w:rFonts w:ascii="Times New Roman" w:eastAsia="Times New Roman" w:hAnsi="Times New Roman" w:cs="Times New Roman"/>
-                <w:color w:val="000000"/>
-                <w:sz w:val="24"/>
-                <w:szCs w:val="24"/>
-              </w:rPr>
-              <w:t> </w:t>
-            </w:r>
-          </w:p>
-        </w:tc>
-      </w:tr>
-      <w:tr>
-        <w:trPr>
-          <w:trHeight w:val="290"/>
-        </w:trPr>
-        <w:tc>
-          <w:tcPr>
-            <w:tcW w:w="1470" w:type="dxa"/>
-            <w:tcBorders>
-              <w:top w:val="nil"/>
-              <w:left w:val="single" w:sz="4" w:space="0" w:color="auto"/>
-              <w:bottom w:val="single" w:sz="4" w:space="0" w:color="auto"/>
-              <w:right w:val="single" w:sz="4" w:space="0" w:color="auto"/>
-            </w:tcBorders>
-            <w:shd w:val="clear" w:color="auto" w:fill="auto"/>
-            <w:noWrap/>
-            <w:vAlign w:val="bottom"/>
-            <w:hideMark/>
-          </w:tcPr>
-          <w:p>
-            <w:pPr>
-              <w:spacing w:after="0" w:line="240" w:lineRule="auto"/>
-              <w:rPr>
-                <w:rFonts w:ascii="Times New Roman" w:eastAsia="Times New Roman" w:hAnsi="Times New Roman" w:cs="Times New Roman"/>
-                <w:color w:val="000000"/>
-                <w:sz w:val="24"/>
-                <w:szCs w:val="24"/>
-              </w:rPr>
-            </w:pPr>
-            <w:r>
-              <w:rPr>
-                <w:rFonts w:ascii="Times New Roman" w:eastAsia="Times New Roman" w:hAnsi="Times New Roman" w:cs="Times New Roman"/>
-                <w:color w:val="000000"/>
-                <w:sz w:val="24"/>
-                <w:szCs w:val="24"/>
-              </w:rPr>
-              <w:t> </w:t>
-            </w:r>
-          </w:p>
-          <w:p>
-            <w:pPr>
-              <w:spacing w:after="0" w:line="240" w:lineRule="auto"/>
-              <w:rPr>
-                <w:rFonts w:ascii="Times New Roman" w:eastAsia="Times New Roman" w:hAnsi="Times New Roman" w:cs="Times New Roman"/>
-                <w:color w:val="000000"/>
-                <w:sz w:val="24"/>
-                <w:szCs w:val="24"/>
-              </w:rPr>
-            </w:pPr>
-            <w:r>
-              <w:rPr>
-                <w:rFonts w:ascii="Times New Roman" w:eastAsia="Times New Roman" w:hAnsi="Times New Roman" w:cs="Times New Roman"/>
-                <w:color w:val="000000"/>
-                <w:sz w:val="24"/>
-                <w:szCs w:val="24"/>
-              </w:rPr>
-              <w:t xml:space="preserve">Module </w:t>
-            </w:r>
-            <w:r>
-              <w:rPr>
-                <w:rFonts w:ascii="Times New Roman" w:eastAsia="Times New Roman" w:hAnsi="Times New Roman" w:cs="Times New Roman"/>
-                <w:color w:val="000000"/>
-                <w:sz w:val="24"/>
-                <w:szCs w:val="24"/>
-              </w:rPr>
-              <w:t>2-</w:t>
-            </w:r>
-          </w:p>
-          <w:p>
-            <w:pPr>
-              <w:spacing w:after="0" w:line="240" w:lineRule="auto"/>
-              <w:rPr>
-                <w:rFonts w:ascii="Times New Roman" w:eastAsia="Times New Roman" w:hAnsi="Times New Roman" w:cs="Times New Roman"/>
-                <w:color w:val="000000"/>
-                <w:sz w:val="24"/>
-                <w:szCs w:val="24"/>
-              </w:rPr>
-            </w:pPr>
-            <w:r>
-              <w:rPr>
-                <w:rFonts w:ascii="Times New Roman" w:eastAsia="Times New Roman" w:hAnsi="Times New Roman" w:cs="Times New Roman"/>
-                <w:color w:val="000000"/>
-                <w:sz w:val="24"/>
-                <w:szCs w:val="24"/>
-              </w:rPr>
-              <w:t>Admin</w:t>
-            </w:r>
-          </w:p>
-          <w:p>
-            <w:pPr>
-              <w:spacing w:after="0" w:line="240" w:lineRule="auto"/>
-              <w:rPr>
-                <w:rFonts w:ascii="Times New Roman" w:eastAsia="Times New Roman" w:hAnsi="Times New Roman" w:cs="Times New Roman"/>
-                <w:color w:val="000000"/>
-                <w:sz w:val="24"/>
-                <w:szCs w:val="24"/>
-              </w:rPr>
-            </w:pPr>
-          </w:p>
-        </w:tc>
-        <w:tc>
-          <w:tcPr>
-            <w:tcW w:w="1791" w:type="dxa"/>
-            <w:tcBorders>
-              <w:top w:val="nil"/>
-              <w:left w:val="nil"/>
-              <w:bottom w:val="single" w:sz="4" w:space="0" w:color="auto"/>
-              <w:right w:val="single" w:sz="4" w:space="0" w:color="auto"/>
-            </w:tcBorders>
-            <w:shd w:val="clear" w:color="auto" w:fill="auto"/>
-            <w:noWrap/>
-            <w:vAlign w:val="bottom"/>
-            <w:hideMark/>
-          </w:tcPr>
-          <w:p>
-            <w:pPr>
-              <w:spacing w:after="0" w:line="240" w:lineRule="auto"/>
-              <w:rPr>
-                <w:rFonts w:ascii="Times New Roman" w:eastAsia="Times New Roman" w:hAnsi="Times New Roman" w:cs="Times New Roman"/>
-                <w:color w:val="000000"/>
-                <w:sz w:val="24"/>
-                <w:szCs w:val="24"/>
-              </w:rPr>
-            </w:pPr>
-            <w:r>
-              <w:rPr>
-                <w:rFonts w:ascii="Times New Roman" w:eastAsia="Times New Roman" w:hAnsi="Times New Roman" w:cs="Times New Roman"/>
-                <w:color w:val="000000"/>
-                <w:sz w:val="24"/>
-                <w:szCs w:val="24"/>
-              </w:rPr>
-              <w:t xml:space="preserve"> </w:t>
-            </w:r>
-            <w:r>
-              <w:rPr>
-                <w:rFonts w:ascii="Times New Roman" w:eastAsia="Times New Roman" w:hAnsi="Times New Roman" w:cs="Times New Roman"/>
-                <w:color w:val="000000"/>
-                <w:sz w:val="24"/>
-                <w:szCs w:val="24"/>
-              </w:rPr>
-              <w:t>Add sensational issues</w:t>
-            </w:r>
-          </w:p>
-        </w:tc>
-        <w:tc>
-          <w:tcPr>
-            <w:tcW w:w="1283" w:type="dxa"/>
-            <w:tcBorders>
-              <w:top w:val="nil"/>
-              <w:left w:val="nil"/>
-              <w:bottom w:val="single" w:sz="4" w:space="0" w:color="auto"/>
-              <w:right w:val="single" w:sz="4" w:space="0" w:color="auto"/>
-            </w:tcBorders>
-            <w:shd w:val="clear" w:color="auto" w:fill="auto"/>
-            <w:noWrap/>
-            <w:vAlign w:val="bottom"/>
-            <w:hideMark/>
-          </w:tcPr>
-          <w:p>
-            <w:pPr>
-              <w:spacing w:after="0" w:line="240" w:lineRule="auto"/>
-              <w:rPr>
-                <w:rFonts w:ascii="Times New Roman" w:eastAsia="Times New Roman" w:hAnsi="Times New Roman" w:cs="Times New Roman"/>
-                <w:color w:val="000000"/>
-                <w:sz w:val="24"/>
-                <w:szCs w:val="24"/>
-              </w:rPr>
-            </w:pPr>
-            <w:r>
-              <w:rPr>
-                <w:rFonts w:ascii="Times New Roman" w:eastAsia="Times New Roman" w:hAnsi="Times New Roman" w:cs="Times New Roman"/>
-                <w:color w:val="000000"/>
-                <w:sz w:val="24"/>
-                <w:szCs w:val="24"/>
-              </w:rPr>
-              <w:t> </w:t>
-            </w:r>
-            <w:r>
-              <w:rPr>
-                <w:rFonts w:ascii="Times New Roman" w:eastAsia="Times New Roman" w:hAnsi="Times New Roman" w:cs="Times New Roman"/>
-                <w:color w:val="000000"/>
-                <w:sz w:val="24"/>
-                <w:szCs w:val="24"/>
-              </w:rPr>
-              <w:t xml:space="preserve">    _</w:t>
-            </w:r>
-          </w:p>
-          <w:p>
-            <w:pPr>
-              <w:spacing w:after="0" w:line="240" w:lineRule="auto"/>
-              <w:rPr>
-                <w:rFonts w:ascii="Times New Roman" w:eastAsia="Times New Roman" w:hAnsi="Times New Roman" w:cs="Times New Roman"/>
-                <w:color w:val="000000"/>
-                <w:sz w:val="24"/>
-                <w:szCs w:val="24"/>
-              </w:rPr>
-            </w:pPr>
-          </w:p>
-        </w:tc>
-        <w:tc>
-          <w:tcPr>
-            <w:tcW w:w="1868" w:type="dxa"/>
-            <w:tcBorders>
-              <w:top w:val="nil"/>
-              <w:left w:val="nil"/>
-              <w:bottom w:val="single" w:sz="4" w:space="0" w:color="auto"/>
-              <w:right w:val="single" w:sz="4" w:space="0" w:color="auto"/>
-            </w:tcBorders>
-            <w:shd w:val="clear" w:color="auto" w:fill="auto"/>
-            <w:noWrap/>
-            <w:vAlign w:val="bottom"/>
-            <w:hideMark/>
-          </w:tcPr>
-          <w:p>
-            <w:pPr>
-              <w:spacing w:after="0" w:line="240" w:lineRule="auto"/>
-              <w:rPr>
-                <w:rFonts w:ascii="Times New Roman" w:eastAsia="Times New Roman" w:hAnsi="Times New Roman" w:cs="Times New Roman"/>
-                <w:color w:val="000000"/>
-                <w:sz w:val="24"/>
-                <w:szCs w:val="24"/>
-              </w:rPr>
-            </w:pPr>
-            <w:r>
-              <w:rPr>
-                <w:rFonts w:ascii="Times New Roman" w:eastAsia="Times New Roman" w:hAnsi="Times New Roman" w:cs="Times New Roman"/>
-                <w:color w:val="000000"/>
-                <w:sz w:val="24"/>
-                <w:szCs w:val="24"/>
-              </w:rPr>
-              <w:t> </w:t>
-            </w:r>
-          </w:p>
-          <w:p>
-            <w:pPr>
-              <w:spacing w:after="0" w:line="240" w:lineRule="auto"/>
-              <w:rPr>
-                <w:rFonts w:ascii="Times New Roman" w:eastAsia="Times New Roman" w:hAnsi="Times New Roman" w:cs="Times New Roman"/>
-                <w:color w:val="000000"/>
-                <w:sz w:val="24"/>
-                <w:szCs w:val="24"/>
-              </w:rPr>
-            </w:pPr>
-            <w:r>
-              <w:rPr>
-                <w:rFonts w:ascii="Times New Roman" w:eastAsia="Times New Roman" w:hAnsi="Times New Roman" w:cs="Times New Roman"/>
-                <w:color w:val="000000"/>
-                <w:sz w:val="24"/>
-                <w:szCs w:val="24"/>
-              </w:rPr>
-              <w:t>6hr</w:t>
-            </w:r>
-          </w:p>
-          <w:p>
-            <w:pPr>
-              <w:spacing w:after="0" w:line="240" w:lineRule="auto"/>
-              <w:rPr>
-                <w:rFonts w:ascii="Times New Roman" w:eastAsia="Times New Roman" w:hAnsi="Times New Roman" w:cs="Times New Roman"/>
-                <w:color w:val="000000"/>
-                <w:sz w:val="24"/>
-                <w:szCs w:val="24"/>
-              </w:rPr>
-            </w:pPr>
-          </w:p>
-        </w:tc>
-        <w:tc>
-          <w:tcPr>
-            <w:tcW w:w="1763" w:type="dxa"/>
-            <w:tcBorders>
-              <w:top w:val="nil"/>
-              <w:left w:val="nil"/>
-              <w:bottom w:val="single" w:sz="4" w:space="0" w:color="auto"/>
-              <w:right w:val="single" w:sz="4" w:space="0" w:color="auto"/>
-            </w:tcBorders>
-            <w:shd w:val="clear" w:color="auto" w:fill="auto"/>
-            <w:noWrap/>
-            <w:vAlign w:val="bottom"/>
-            <w:hideMark/>
-          </w:tcPr>
-          <w:p>
-            <w:pPr>
-              <w:spacing w:after="0" w:line="240" w:lineRule="auto"/>
-              <w:rPr>
-                <w:rFonts w:ascii="Times New Roman" w:eastAsia="Times New Roman" w:hAnsi="Times New Roman" w:cs="Times New Roman"/>
-                <w:color w:val="000000"/>
-                <w:sz w:val="24"/>
-                <w:szCs w:val="24"/>
-              </w:rPr>
-            </w:pPr>
-            <w:r>
-              <w:rPr>
-                <w:rFonts w:ascii="Times New Roman" w:eastAsia="Times New Roman" w:hAnsi="Times New Roman" w:cs="Times New Roman"/>
-                <w:color w:val="000000"/>
-                <w:sz w:val="24"/>
-                <w:szCs w:val="24"/>
-              </w:rPr>
-              <w:t> </w:t>
-            </w:r>
+              <w:bottom w:val="single" w:sz="4" w:space="0" w:color="auto"/>
+              <w:right w:val="single" w:sz="4" w:space="0" w:color="auto"/>
+            </w:tcBorders>
+            <w:shd w:val="clear" w:color="auto" w:fill="auto"/>
+            <w:noWrap/>
+            <w:vAlign w:val="bottom"/>
+            <w:hideMark/>
+          </w:tcPr>
+          <w:p>
+            <w:pPr>
+              <w:spacing w:after="0" w:line="240" w:lineRule="auto"/>
+              <w:rPr>
+                <w:rFonts w:ascii="Times New Roman" w:eastAsia="Times New Roman" w:hAnsi="Times New Roman" w:cs="Times New Roman"/>
+                <w:color w:val="000000"/>
+                <w:sz w:val="24"/>
+                <w:szCs w:val="24"/>
+              </w:rPr>
+            </w:pPr>
           </w:p>
         </w:tc>
         <w:tc>

</xml_diff>